<commit_message>
formating and ad points
</commit_message>
<xml_diff>
--- a/SDE RESUME/SDE_Resume_new_Template.docx
+++ b/SDE RESUME/SDE_Resume_new_Template.docx
@@ -1,6 +1,6 @@
 
 <file path=word/document.xml><?xml version="1.0" encoding="utf-8"?>
-<w:document xmlns:wpc="http://schemas.microsoft.com/office/word/2010/wordprocessingCanvas" xmlns:cx="http://schemas.microsoft.com/office/drawing/2014/chartex" xmlns:cx1="http://schemas.microsoft.com/office/drawing/2015/9/8/chartex" xmlns:cx2="http://schemas.microsoft.com/office/drawing/2015/10/21/chartex" xmlns:cx3="http://schemas.microsoft.com/office/drawing/2016/5/9/chartex" xmlns:cx4="http://schemas.microsoft.com/office/drawing/2016/5/10/chartex" xmlns:cx5="http://schemas.microsoft.com/office/drawing/2016/5/11/chartex" xmlns:cx6="http://schemas.microsoft.com/office/drawing/2016/5/12/chartex" xmlns:cx7="http://schemas.microsoft.com/office/drawing/2016/5/13/chartex" xmlns:cx8="http://schemas.microsoft.com/office/drawing/2016/5/14/chartex" xmlns:mc="http://schemas.openxmlformats.org/markup-compatibility/2006" xmlns:aink="http://schemas.microsoft.com/office/drawing/2016/ink" xmlns:am3d="http://schemas.microsoft.com/office/drawing/2017/model3d" xmlns:o="urn:schemas-microsoft-com:office:office" xmlns:oel="http://schemas.microsoft.com/office/2019/extlst" xmlns:r="http://schemas.openxmlformats.org/officeDocument/2006/relationships" xmlns:m="http://schemas.openxmlformats.org/officeDocument/2006/math" xmlns:v="urn:schemas-microsoft-com:vml" xmlns:wp14="http://schemas.microsoft.com/office/word/2010/wordprocessingDrawing" xmlns:wp="http://schemas.openxmlformats.org/drawingml/2006/wordprocessingDrawing" xmlns:w10="urn:schemas-microsoft-com:office:word" xmlns:w="http://schemas.openxmlformats.org/wordprocessingml/2006/main" xmlns:w14="http://schemas.microsoft.com/office/word/2010/wordml" xmlns:w15="http://schemas.microsoft.com/office/word/2012/wordml" xmlns:w16cex="http://schemas.microsoft.com/office/word/2018/wordml/cex" xmlns:w16cid="http://schemas.microsoft.com/office/word/2016/wordml/cid" xmlns:w16="http://schemas.microsoft.com/office/word/2018/wordml" xmlns:w16du="http://schemas.microsoft.com/office/word/2023/wordml/word16du" xmlns:w16sdtdh="http://schemas.microsoft.com/office/word/2020/wordml/sdtdatahash" xmlns:w16se="http://schemas.microsoft.com/office/word/2015/wordml/symex" xmlns:wpg="http://schemas.microsoft.com/office/word/2010/wordprocessingGroup" xmlns:wpi="http://schemas.microsoft.com/office/word/2010/wordprocessingInk" xmlns:wne="http://schemas.microsoft.com/office/word/2006/wordml" xmlns:wps="http://schemas.microsoft.com/office/word/2010/wordprocessingShape" mc:Ignorable="w14 w15 w16se w16cid w16 w16cex w16sdtdh wp14">
+<w:document xmlns:wpc="http://schemas.microsoft.com/office/word/2010/wordprocessingCanvas" xmlns:cx="http://schemas.microsoft.com/office/drawing/2014/chartex" xmlns:cx1="http://schemas.microsoft.com/office/drawing/2015/9/8/chartex" xmlns:cx2="http://schemas.microsoft.com/office/drawing/2015/10/21/chartex" xmlns:cx3="http://schemas.microsoft.com/office/drawing/2016/5/9/chartex" xmlns:cx4="http://schemas.microsoft.com/office/drawing/2016/5/10/chartex" xmlns:cx5="http://schemas.microsoft.com/office/drawing/2016/5/11/chartex" xmlns:cx6="http://schemas.microsoft.com/office/drawing/2016/5/12/chartex" xmlns:cx7="http://schemas.microsoft.com/office/drawing/2016/5/13/chartex" xmlns:cx8="http://schemas.microsoft.com/office/drawing/2016/5/14/chartex" xmlns:mc="http://schemas.openxmlformats.org/markup-compatibility/2006" xmlns:aink="http://schemas.microsoft.com/office/drawing/2016/ink" xmlns:am3d="http://schemas.microsoft.com/office/drawing/2017/model3d" xmlns:o="urn:schemas-microsoft-com:office:office" xmlns:oel="http://schemas.microsoft.com/office/2019/extlst" xmlns:r="http://schemas.openxmlformats.org/officeDocument/2006/relationships" xmlns:m="http://schemas.openxmlformats.org/officeDocument/2006/math" xmlns:v="urn:schemas-microsoft-com:vml" xmlns:wp14="http://schemas.microsoft.com/office/word/2010/wordprocessingDrawing" xmlns:wp="http://schemas.openxmlformats.org/drawingml/2006/wordprocessingDrawing" xmlns:w10="urn:schemas-microsoft-com:office:word" xmlns:w="http://schemas.openxmlformats.org/wordprocessingml/2006/main" xmlns:w14="http://schemas.microsoft.com/office/word/2010/wordml" xmlns:w15="http://schemas.microsoft.com/office/word/2012/wordml" xmlns:w16cex="http://schemas.microsoft.com/office/word/2018/wordml/cex" xmlns:w16cid="http://schemas.microsoft.com/office/word/2016/wordml/cid" xmlns:w16="http://schemas.microsoft.com/office/word/2018/wordml" xmlns:w16sdtdh="http://schemas.microsoft.com/office/word/2020/wordml/sdtdatahash" xmlns:w16se="http://schemas.microsoft.com/office/word/2015/wordml/symex" xmlns:wpg="http://schemas.microsoft.com/office/word/2010/wordprocessingGroup" xmlns:wpi="http://schemas.microsoft.com/office/word/2010/wordprocessingInk" xmlns:wne="http://schemas.microsoft.com/office/word/2006/wordml" xmlns:wps="http://schemas.microsoft.com/office/word/2010/wordprocessingShape" mc:Ignorable="w14 w15 w16se w16cid w16 w16cex w16sdtdh wp14">
   <w:body>
     <w:p>
       <w:pPr>
@@ -291,7 +291,16 @@
         </w:drawing>
       </w:r>
       <w:r>
-        <w:t>+18576931743</w:t>
+        <w:t>(</w:t>
+      </w:r>
+      <w:r>
+        <w:t>857</w:t>
+      </w:r>
+      <w:r>
+        <w:t xml:space="preserve">) </w:t>
+      </w:r>
+      <w:r>
+        <w:t>6931743</w:t>
       </w:r>
       <w:r>
         <w:tab/>
@@ -312,19 +321,7 @@
           <w:rPr>
             <w:spacing w:val="-2"/>
           </w:rPr>
-          <w:t>Lin</w:t>
-        </w:r>
-        <w:r>
-          <w:rPr>
-            <w:spacing w:val="-2"/>
-          </w:rPr>
-          <w:t>k</w:t>
-        </w:r>
-        <w:r>
-          <w:rPr>
-            <w:spacing w:val="-2"/>
-          </w:rPr>
-          <w:t>edIn</w:t>
+          <w:t>LinkedIn</w:t>
         </w:r>
         <w:r>
           <w:rPr>
@@ -336,19 +333,7 @@
           <w:rPr>
             <w:spacing w:val="-2"/>
           </w:rPr>
-          <w:t>Pro</w:t>
-        </w:r>
-        <w:r>
-          <w:rPr>
-            <w:spacing w:val="-2"/>
-          </w:rPr>
-          <w:t>f</w:t>
-        </w:r>
-        <w:r>
-          <w:rPr>
-            <w:spacing w:val="-2"/>
-          </w:rPr>
-          <w:t>ile</w:t>
+          <w:t>Profile</w:t>
         </w:r>
         <w:r>
           <w:rPr>
@@ -363,96 +348,6 @@
           <w:t>Link</w:t>
         </w:r>
       </w:hyperlink>
-    </w:p>
-    <w:p>
-      <w:pPr>
-        <w:pStyle w:val="BodyText"/>
-        <w:spacing w:before="1"/>
-        <w:rPr>
-          <w:sz w:val="15"/>
-        </w:rPr>
-      </w:pPr>
-      <w:r>
-        <w:rPr>
-          <w:noProof/>
-          <w:sz w:val="22"/>
-          <w:szCs w:val="22"/>
-        </w:rPr>
-        <mc:AlternateContent>
-          <mc:Choice Requires="wps">
-            <w:drawing>
-              <wp:anchor distT="0" distB="0" distL="114300" distR="114300" simplePos="0" relativeHeight="251661824" behindDoc="0" locked="0" layoutInCell="1" allowOverlap="1" wp14:anchorId="33ED06B5" wp14:editId="5FCDAB22">
-                <wp:simplePos x="0" y="0"/>
-                <wp:positionH relativeFrom="page">
-                  <wp:posOffset>347980</wp:posOffset>
-                </wp:positionH>
-                <wp:positionV relativeFrom="paragraph">
-                  <wp:posOffset>120015</wp:posOffset>
-                </wp:positionV>
-                <wp:extent cx="7078980" cy="6350"/>
-                <wp:effectExtent l="4445" t="3175" r="3175" b="0"/>
-                <wp:wrapNone/>
-                <wp:docPr id="1541213351" name="Rectangle 6"/>
-                <wp:cNvGraphicFramePr>
-                  <a:graphicFrameLocks xmlns:a="http://schemas.openxmlformats.org/drawingml/2006/main"/>
-                </wp:cNvGraphicFramePr>
-                <a:graphic xmlns:a="http://schemas.openxmlformats.org/drawingml/2006/main">
-                  <a:graphicData uri="http://schemas.microsoft.com/office/word/2010/wordprocessingShape">
-                    <wps:wsp>
-                      <wps:cNvSpPr>
-                        <a:spLocks noChangeArrowheads="1"/>
-                      </wps:cNvSpPr>
-                      <wps:spPr bwMode="auto">
-                        <a:xfrm>
-                          <a:off x="0" y="0"/>
-                          <a:ext cx="7078980" cy="6350"/>
-                        </a:xfrm>
-                        <a:prstGeom prst="rect">
-                          <a:avLst/>
-                        </a:prstGeom>
-                        <a:solidFill>
-                          <a:srgbClr val="000000"/>
-                        </a:solidFill>
-                        <a:ln>
-                          <a:noFill/>
-                        </a:ln>
-                        <a:extLst>
-                          <a:ext uri="{91240B29-F687-4F45-9708-019B960494DF}">
-                            <a14:hiddenLine xmlns:a14="http://schemas.microsoft.com/office/drawing/2010/main" w="9525">
-                              <a:solidFill>
-                                <a:srgbClr val="000000"/>
-                              </a:solidFill>
-                              <a:miter lim="800000"/>
-                              <a:headEnd/>
-                              <a:tailEnd/>
-                            </a14:hiddenLine>
-                          </a:ext>
-                        </a:extLst>
-                      </wps:spPr>
-                      <wps:bodyPr rot="0" vert="horz" wrap="square" lIns="91440" tIns="45720" rIns="91440" bIns="45720" anchor="t" anchorCtr="0" upright="1">
-                        <a:noAutofit/>
-                      </wps:bodyPr>
-                    </wps:wsp>
-                  </a:graphicData>
-                </a:graphic>
-                <wp14:sizeRelH relativeFrom="page">
-                  <wp14:pctWidth>0</wp14:pctWidth>
-                </wp14:sizeRelH>
-                <wp14:sizeRelV relativeFrom="page">
-                  <wp14:pctHeight>0</wp14:pctHeight>
-                </wp14:sizeRelV>
-              </wp:anchor>
-            </w:drawing>
-          </mc:Choice>
-          <mc:Fallback>
-            <w:pict>
-              <v:rect w14:anchorId="0334975C" id="Rectangle 6" o:spid="_x0000_s1026" style="position:absolute;margin-left:27.4pt;margin-top:9.45pt;width:557.4pt;height:.5pt;z-index:251661824;visibility:visible;mso-wrap-style:square;mso-width-percent:0;mso-height-percent:0;mso-wrap-distance-left:9pt;mso-wrap-distance-top:0;mso-wrap-distance-right:9pt;mso-wrap-distance-bottom:0;mso-position-horizontal:absolute;mso-position-horizontal-relative:page;mso-position-vertical:absolute;mso-position-vertical-relative:text;mso-width-percent:0;mso-height-percent:0;mso-width-relative:page;mso-height-relative:page;v-text-anchor:top" o:gfxdata="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" fillcolor="black" stroked="f">
-                <w10:wrap anchorx="page"/>
-              </v:rect>
-            </w:pict>
-          </mc:Fallback>
-        </mc:AlternateContent>
-      </w:r>
     </w:p>
     <w:p>
       <w:pPr>
@@ -547,7 +442,7 @@
               </wp:anchor>
             </w:drawing>
           </mc:Choice>
-          <mc:Fallback>
+          <mc:Fallback xmlns:w16du="http://schemas.microsoft.com/office/word/2023/wordml/word16du">
             <w:pict>
               <v:rect w14:anchorId="2DF1FB17" id="Rectangle 6" o:spid="_x0000_s1026" style="position:absolute;margin-left:27.4pt;margin-top:17.05pt;width:557.4pt;height:.5pt;z-index:251665920;visibility:visible;mso-wrap-style:square;mso-width-percent:0;mso-height-percent:0;mso-wrap-distance-left:9pt;mso-wrap-distance-top:0;mso-wrap-distance-right:9pt;mso-wrap-distance-bottom:0;mso-position-horizontal:absolute;mso-position-horizontal-relative:page;mso-position-vertical:absolute;mso-position-vertical-relative:text;mso-width-percent:0;mso-height-percent:0;mso-width-relative:page;mso-height-relative:page;v-text-anchor:top" o:gfxdata="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" fillcolor="black" stroked="f">
                 <w10:wrap anchorx="page"/>
@@ -673,7 +568,7 @@
           <w:b w:val="0"/>
           <w:bCs w:val="0"/>
         </w:rPr>
-        <w:t>Expected May.</w:t>
+        <w:t>Expected May</w:t>
       </w:r>
       <w:r>
         <w:rPr>
@@ -862,7 +757,7 @@
     <w:p>
       <w:pPr>
         <w:spacing w:before="1"/>
-        <w:ind w:left="133" w:right="-963" w:firstLine="587"/>
+        <w:ind w:right="-963" w:firstLine="133"/>
         <w:rPr>
           <w:b/>
           <w:i/>
@@ -904,141 +799,157 @@
     </w:p>
     <w:p>
       <w:pPr>
-        <w:pStyle w:val="BodyText"/>
-        <w:spacing w:before="11"/>
-        <w:rPr>
-          <w:b/>
-          <w:i/>
-          <w:sz w:val="19"/>
-        </w:rPr>
-      </w:pPr>
+        <w:pStyle w:val="Heading1"/>
+        <w:ind w:left="133" w:right="-3514"/>
+        <w:rPr>
+          <w:bCs w:val="0"/>
+        </w:rPr>
+      </w:pPr>
+      <w:r>
+        <w:t>University of Mumbai</w:t>
+      </w:r>
+      <w:r>
+        <w:rPr>
+          <w:b w:val="0"/>
+        </w:rPr>
+        <w:t>,</w:t>
+      </w:r>
+      <w:r>
+        <w:rPr>
+          <w:b w:val="0"/>
+          <w:spacing w:val="-6"/>
+        </w:rPr>
+        <w:t xml:space="preserve"> </w:t>
+      </w:r>
+      <w:r>
+        <w:rPr>
+          <w:b w:val="0"/>
+          <w:spacing w:val="-2"/>
+        </w:rPr>
+        <w:t>India</w:t>
+      </w:r>
+      <w:r>
+        <w:rPr>
+          <w:b w:val="0"/>
+          <w:spacing w:val="-2"/>
+        </w:rPr>
+        <w:tab/>
+      </w:r>
+      <w:r>
+        <w:rPr>
+          <w:b w:val="0"/>
+          <w:spacing w:val="-2"/>
+        </w:rPr>
+        <w:tab/>
+      </w:r>
+      <w:r>
+        <w:rPr>
+          <w:b w:val="0"/>
+          <w:spacing w:val="-2"/>
+        </w:rPr>
+        <w:tab/>
+      </w:r>
+      <w:r>
+        <w:rPr>
+          <w:b w:val="0"/>
+          <w:spacing w:val="-2"/>
+        </w:rPr>
+        <w:tab/>
+      </w:r>
+      <w:r>
+        <w:rPr>
+          <w:b w:val="0"/>
+          <w:spacing w:val="-2"/>
+        </w:rPr>
+        <w:tab/>
+      </w:r>
+      <w:r>
+        <w:rPr>
+          <w:b w:val="0"/>
+          <w:spacing w:val="-2"/>
+        </w:rPr>
+        <w:tab/>
+        <w:t xml:space="preserve">                 </w:t>
+      </w:r>
+      <w:r>
+        <w:rPr>
+          <w:b w:val="0"/>
+          <w:spacing w:val="-2"/>
+        </w:rPr>
+        <w:tab/>
+      </w:r>
+      <w:r>
+        <w:rPr>
+          <w:b w:val="0"/>
+          <w:spacing w:val="-2"/>
+        </w:rPr>
+        <w:tab/>
+      </w:r>
+      <w:r>
+        <w:rPr>
+          <w:b w:val="0"/>
+          <w:spacing w:val="-2"/>
+        </w:rPr>
+        <w:tab/>
+      </w:r>
+      <w:r>
+        <w:rPr>
+          <w:bCs w:val="0"/>
+          <w:spacing w:val="-2"/>
+        </w:rPr>
+        <w:t>May 2020</w:t>
+      </w:r>
     </w:p>
     <w:p>
       <w:pPr>
-        <w:pStyle w:val="Heading1"/>
-        <w:ind w:left="133" w:right="-3514"/>
-        <w:rPr>
-          <w:bCs w:val="0"/>
-        </w:rPr>
-      </w:pPr>
-      <w:r>
-        <w:t>University of Mumbai</w:t>
-      </w:r>
-      <w:r>
-        <w:rPr>
-          <w:b w:val="0"/>
-        </w:rPr>
-        <w:t>,</w:t>
-      </w:r>
-      <w:r>
-        <w:rPr>
-          <w:b w:val="0"/>
-          <w:spacing w:val="-6"/>
+        <w:spacing w:before="1"/>
+        <w:ind w:left="136"/>
+        <w:rPr>
+          <w:b/>
+          <w:i/>
+          <w:sz w:val="20"/>
+        </w:rPr>
+      </w:pPr>
+      <w:r>
+        <w:rPr>
+          <w:b/>
+          <w:i/>
+          <w:sz w:val="20"/>
+        </w:rPr>
+        <w:t>Bachelor</w:t>
+      </w:r>
+      <w:r>
+        <w:rPr>
+          <w:b/>
+          <w:i/>
+          <w:spacing w:val="-9"/>
+          <w:sz w:val="20"/>
         </w:rPr>
         <w:t xml:space="preserve"> </w:t>
       </w:r>
       <w:r>
         <w:rPr>
-          <w:b w:val="0"/>
-          <w:spacing w:val="-2"/>
-        </w:rPr>
-        <w:t>India</w:t>
-      </w:r>
-      <w:r>
-        <w:rPr>
-          <w:b w:val="0"/>
-          <w:spacing w:val="-2"/>
-        </w:rPr>
-        <w:tab/>
-      </w:r>
-      <w:r>
-        <w:rPr>
-          <w:b w:val="0"/>
-          <w:spacing w:val="-2"/>
-        </w:rPr>
-        <w:tab/>
-      </w:r>
-      <w:r>
-        <w:rPr>
-          <w:b w:val="0"/>
-          <w:spacing w:val="-2"/>
-        </w:rPr>
-        <w:tab/>
-      </w:r>
-      <w:r>
-        <w:rPr>
-          <w:b w:val="0"/>
-          <w:spacing w:val="-2"/>
-        </w:rPr>
-        <w:tab/>
-      </w:r>
-      <w:r>
-        <w:rPr>
-          <w:b w:val="0"/>
-          <w:spacing w:val="-2"/>
-        </w:rPr>
-        <w:tab/>
-      </w:r>
-      <w:r>
-        <w:rPr>
-          <w:b w:val="0"/>
-          <w:spacing w:val="-2"/>
-        </w:rPr>
-        <w:tab/>
-        <w:t xml:space="preserve">                 </w:t>
-      </w:r>
-      <w:r>
-        <w:rPr>
-          <w:b w:val="0"/>
-          <w:spacing w:val="-2"/>
-        </w:rPr>
-        <w:tab/>
-      </w:r>
-      <w:r>
-        <w:rPr>
-          <w:b w:val="0"/>
-          <w:spacing w:val="-2"/>
-        </w:rPr>
-        <w:tab/>
-      </w:r>
-      <w:r>
-        <w:rPr>
-          <w:b w:val="0"/>
-          <w:spacing w:val="-2"/>
-        </w:rPr>
-        <w:tab/>
-      </w:r>
-      <w:r>
-        <w:rPr>
-          <w:bCs w:val="0"/>
-          <w:spacing w:val="-2"/>
-        </w:rPr>
-        <w:t>May 2020</w:t>
+          <w:b/>
+          <w:i/>
+          <w:sz w:val="20"/>
+        </w:rPr>
+        <w:t>of Engineering, Information Technology</w:t>
       </w:r>
     </w:p>
     <w:p>
       <w:pPr>
-        <w:spacing w:before="1"/>
-        <w:ind w:left="136"/>
-        <w:rPr>
-          <w:b/>
-          <w:i/>
-          <w:sz w:val="20"/>
-        </w:rPr>
-      </w:pPr>
-      <w:r>
-        <w:rPr>
-          <w:b/>
-          <w:i/>
-          <w:sz w:val="20"/>
-        </w:rPr>
-        <w:t>Bachelor</w:t>
-      </w:r>
-      <w:r>
-        <w:rPr>
-          <w:b/>
-          <w:i/>
-          <w:spacing w:val="-9"/>
+        <w:spacing w:before="1" w:after="120"/>
+        <w:ind w:right="-1955"/>
+        <w:rPr>
+          <w:bCs/>
+          <w:i/>
+          <w:sz w:val="20"/>
+        </w:rPr>
+      </w:pPr>
+      <w:r>
+        <w:rPr>
+          <w:b/>
+          <w:i/>
           <w:sz w:val="20"/>
         </w:rPr>
         <w:t xml:space="preserve"> </w:t>
@@ -1049,23 +960,6 @@
           <w:i/>
           <w:sz w:val="20"/>
         </w:rPr>
-        <w:t>of Engineering, Information Technology</w:t>
-      </w:r>
-    </w:p>
-    <w:p>
-      <w:pPr>
-        <w:spacing w:before="1"/>
-        <w:ind w:right="-1955"/>
-        <w:rPr>
-          <w:sz w:val="27"/>
-        </w:rPr>
-      </w:pPr>
-      <w:r>
-        <w:rPr>
-          <w:b/>
-          <w:i/>
-          <w:sz w:val="20"/>
-        </w:rPr>
         <w:t xml:space="preserve">  </w:t>
       </w:r>
       <w:r>
@@ -1074,14 +968,6 @@
           <w:i/>
           <w:sz w:val="20"/>
         </w:rPr>
-        <w:tab/>
-      </w:r>
-      <w:r>
-        <w:rPr>
-          <w:b/>
-          <w:i/>
-          <w:sz w:val="20"/>
-        </w:rPr>
         <w:t xml:space="preserve">Relevant Courses: </w:t>
       </w:r>
       <w:r>
@@ -1090,14 +976,16 @@
           <w:i/>
           <w:sz w:val="20"/>
         </w:rPr>
-        <w:t>Data Structures Algorithms, Database Management, Cloud Computing</w:t>
-      </w:r>
-    </w:p>
-    <w:p>
-      <w:pPr>
-        <w:pStyle w:val="Heading1"/>
-        <w:spacing w:before="1"/>
-      </w:pPr>
+        <w:t>Data Structures Algorithms, Database Management, Cloud Computin</w:t>
+      </w:r>
+      <w:r>
+        <w:rPr>
+          <w:bCs/>
+          <w:i/>
+          <w:sz w:val="20"/>
+        </w:rPr>
+        <w:t>g</w:t>
+      </w:r>
     </w:p>
     <w:p>
       <w:pPr>
@@ -1180,7 +1068,7 @@
               </wp:anchor>
             </w:drawing>
           </mc:Choice>
-          <mc:Fallback>
+          <mc:Fallback xmlns:w16du="http://schemas.microsoft.com/office/word/2023/wordml/word16du">
             <w:pict>
               <v:rect w14:anchorId="64EDE4B6" id="Rectangle 5" o:spid="_x0000_s1026" style="position:absolute;margin-left:27.35pt;margin-top:13.05pt;width:557.4pt;height:.5pt;z-index:251651584;visibility:visible;mso-wrap-style:square;mso-width-percent:0;mso-height-percent:0;mso-wrap-distance-left:9pt;mso-wrap-distance-top:0;mso-wrap-distance-right:9pt;mso-wrap-distance-bottom:0;mso-position-horizontal:absolute;mso-position-horizontal-relative:page;mso-position-vertical:absolute;mso-position-vertical-relative:text;mso-width-percent:0;mso-height-percent:0;mso-width-relative:page;mso-height-relative:page;v-text-anchor:top" o:gfxdata="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" fillcolor="black" stroked="f">
                 <w10:wrap anchorx="page"/>
@@ -1217,6 +1105,7 @@
       <w:pPr>
         <w:pStyle w:val="Heading1"/>
         <w:spacing w:before="1"/>
+        <w:ind w:left="0" w:firstLine="136"/>
         <w:rPr>
           <w:i/>
         </w:rPr>
@@ -1291,7 +1180,7 @@
     <w:p>
       <w:pPr>
         <w:pStyle w:val="Heading1"/>
-        <w:spacing w:before="1"/>
+        <w:spacing w:before="1" w:after="120"/>
         <w:rPr>
           <w:b w:val="0"/>
           <w:bCs w:val="0"/>
@@ -1316,7 +1205,6 @@
     <w:p>
       <w:pPr>
         <w:pStyle w:val="Heading1"/>
-        <w:spacing w:before="60"/>
         <w:rPr>
           <w:sz w:val="22"/>
           <w:szCs w:val="22"/>
@@ -1394,7 +1282,7 @@
               </wp:anchor>
             </w:drawing>
           </mc:Choice>
-          <mc:Fallback>
+          <mc:Fallback xmlns:w16du="http://schemas.microsoft.com/office/word/2023/wordml/word16du">
             <w:pict>
               <v:rect w14:anchorId="729BDD50" id="docshape2" o:spid="_x0000_s1026" style="position:absolute;margin-left:27.35pt;margin-top:16pt;width:557.4pt;height:.5pt;z-index:15729664;visibility:visible;mso-wrap-style:square;mso-width-percent:0;mso-height-percent:0;mso-wrap-distance-left:9pt;mso-wrap-distance-top:0;mso-wrap-distance-right:9pt;mso-wrap-distance-bottom:0;mso-position-horizontal:absolute;mso-position-horizontal-relative:page;mso-position-vertical:absolute;mso-position-vertical-relative:text;mso-width-percent:0;mso-height-percent:0;mso-width-relative:page;mso-height-relative:page;v-text-anchor:top" o:gfxdata="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" fillcolor="black" stroked="f">
                 <w10:wrap anchorx="page"/>
@@ -1430,59 +1318,56 @@
           <w:b/>
           <w:szCs w:val="24"/>
         </w:rPr>
-        <w:t>Tata Consultancy Services, Maharashtra</w:t>
-      </w:r>
-      <w:r>
-        <w:rPr>
-          <w:szCs w:val="24"/>
-        </w:rPr>
-        <w:t>,</w:t>
-      </w:r>
-      <w:r>
-        <w:rPr>
-          <w:spacing w:val="-5"/>
-          <w:szCs w:val="24"/>
+        <w:t>Software Developer</w:t>
+      </w:r>
+      <w:r>
+        <w:rPr>
+          <w:sz w:val="20"/>
+        </w:rPr>
+        <w:tab/>
+      </w:r>
+      <w:r>
+        <w:rPr>
+          <w:sz w:val="20"/>
+        </w:rPr>
+        <w:tab/>
+      </w:r>
+      <w:r>
+        <w:rPr>
+          <w:sz w:val="20"/>
+        </w:rPr>
+        <w:tab/>
+      </w:r>
+      <w:r>
+        <w:rPr>
+          <w:b/>
+          <w:bCs/>
+          <w:sz w:val="20"/>
+        </w:rPr>
+        <w:t>Jan</w:t>
+      </w:r>
+      <w:r>
+        <w:rPr>
+          <w:b/>
+          <w:bCs/>
+          <w:spacing w:val="-3"/>
+          <w:sz w:val="20"/>
         </w:rPr>
         <w:t xml:space="preserve"> </w:t>
       </w:r>
       <w:r>
         <w:rPr>
-          <w:spacing w:val="-5"/>
-          <w:szCs w:val="24"/>
-        </w:rPr>
-        <w:t>India</w:t>
-      </w:r>
-      <w:r>
-        <w:rPr>
-          <w:sz w:val="20"/>
-        </w:rPr>
-        <w:tab/>
-      </w:r>
-      <w:r>
-        <w:rPr>
-          <w:sz w:val="20"/>
-        </w:rPr>
-        <w:tab/>
-      </w:r>
-      <w:r>
-        <w:rPr>
-          <w:sz w:val="20"/>
-        </w:rPr>
-        <w:tab/>
-      </w:r>
-      <w:r>
-        <w:rPr>
-          <w:b/>
-          <w:bCs/>
-          <w:sz w:val="20"/>
-        </w:rPr>
-        <w:t>Jan.</w:t>
-      </w:r>
-      <w:r>
-        <w:rPr>
-          <w:b/>
-          <w:bCs/>
-          <w:spacing w:val="-3"/>
+          <w:b/>
+          <w:bCs/>
+          <w:sz w:val="20"/>
+        </w:rPr>
+        <w:t>2021</w:t>
+      </w:r>
+      <w:r>
+        <w:rPr>
+          <w:b/>
+          <w:bCs/>
+          <w:spacing w:val="-2"/>
           <w:sz w:val="20"/>
         </w:rPr>
         <w:t xml:space="preserve"> </w:t>
@@ -1493,21 +1378,13 @@
           <w:bCs/>
           <w:sz w:val="20"/>
         </w:rPr>
-        <w:t>20</w:t>
-      </w:r>
-      <w:r>
-        <w:rPr>
-          <w:b/>
-          <w:bCs/>
-          <w:sz w:val="20"/>
-        </w:rPr>
-        <w:t>21</w:t>
-      </w:r>
-      <w:r>
-        <w:rPr>
-          <w:b/>
-          <w:bCs/>
-          <w:spacing w:val="-2"/>
+        <w:t>-</w:t>
+      </w:r>
+      <w:r>
+        <w:rPr>
+          <w:b/>
+          <w:bCs/>
+          <w:spacing w:val="-4"/>
           <w:sz w:val="20"/>
         </w:rPr>
         <w:t xml:space="preserve"> </w:t>
@@ -1518,7 +1395,24 @@
           <w:bCs/>
           <w:sz w:val="20"/>
         </w:rPr>
-        <w:t>-</w:t>
+        <w:t>Ju</w:t>
+      </w:r>
+      <w:r>
+        <w:rPr>
+          <w:b/>
+          <w:bCs/>
+          <w:sz w:val="20"/>
+        </w:rPr>
+        <w:t>l</w:t>
+      </w:r>
+      <w:r>
+        <w:rPr>
+          <w:b/>
+          <w:bCs/>
+          <w:spacing w:val="-6"/>
+          <w:sz w:val="20"/>
+        </w:rPr>
+        <w:t xml:space="preserve"> </w:t>
       </w:r>
       <w:r>
         <w:rPr>
@@ -1527,42 +1421,7 @@
           <w:spacing w:val="-4"/>
           <w:sz w:val="20"/>
         </w:rPr>
-        <w:t xml:space="preserve"> </w:t>
-      </w:r>
-      <w:r>
-        <w:rPr>
-          <w:b/>
-          <w:bCs/>
-          <w:sz w:val="20"/>
-        </w:rPr>
-        <w:t>July</w:t>
-      </w:r>
-      <w:r>
-        <w:rPr>
-          <w:b/>
-          <w:bCs/>
-          <w:spacing w:val="-6"/>
-          <w:sz w:val="20"/>
-        </w:rPr>
-        <w:t xml:space="preserve"> </w:t>
-      </w:r>
-      <w:r>
-        <w:rPr>
-          <w:b/>
-          <w:bCs/>
-          <w:spacing w:val="-4"/>
-          <w:sz w:val="20"/>
-        </w:rPr>
-        <w:t>20</w:t>
-      </w:r>
-      <w:r>
-        <w:rPr>
-          <w:b/>
-          <w:bCs/>
-          <w:spacing w:val="-4"/>
-          <w:sz w:val="20"/>
-        </w:rPr>
-        <w:t>22</w:t>
+        <w:t>2022</w:t>
       </w:r>
     </w:p>
     <w:p>
@@ -1579,7 +1438,7 @@
           <w:i/>
           <w:sz w:val="20"/>
         </w:rPr>
-        <w:t>Software Developer</w:t>
+        <w:t>Tata Consultancy Services, India</w:t>
       </w:r>
     </w:p>
     <w:p>
@@ -1602,7 +1461,7 @@
       </w:pPr>
       <w:r>
         <w:rPr>
-          <w:rFonts w:asciiTheme="minorHAnsi" w:eastAsia="Times New Roman" w:hAnsiTheme="minorHAnsi" w:cstheme="minorHAnsi"/>
+          <w:rFonts w:eastAsia="Times New Roman"/>
           <w:sz w:val="20"/>
           <w:szCs w:val="20"/>
           <w:bdr w:val="none" w:sz="0" w:space="0" w:color="auto" w:frame="1"/>
@@ -1612,7 +1471,7 @@
       </w:r>
       <w:r>
         <w:rPr>
-          <w:rFonts w:asciiTheme="minorHAnsi" w:eastAsia="Times New Roman" w:hAnsiTheme="minorHAnsi" w:cstheme="minorHAnsi"/>
+          <w:rFonts w:eastAsia="Times New Roman"/>
           <w:color w:val="000000"/>
           <w:sz w:val="20"/>
           <w:szCs w:val="20"/>
@@ -1623,7 +1482,7 @@
       </w:r>
       <w:r>
         <w:rPr>
-          <w:rFonts w:asciiTheme="minorHAnsi" w:eastAsia="Times New Roman" w:hAnsiTheme="minorHAnsi" w:cstheme="minorHAnsi"/>
+          <w:rFonts w:eastAsia="Times New Roman"/>
           <w:b/>
           <w:bCs/>
           <w:color w:val="000000"/>
@@ -1636,7 +1495,7 @@
       </w:r>
       <w:r>
         <w:rPr>
-          <w:rFonts w:asciiTheme="minorHAnsi" w:eastAsia="Times New Roman" w:hAnsiTheme="minorHAnsi" w:cstheme="minorHAnsi"/>
+          <w:rFonts w:eastAsia="Times New Roman"/>
           <w:color w:val="000000"/>
           <w:sz w:val="20"/>
           <w:szCs w:val="20"/>
@@ -1647,7 +1506,7 @@
       </w:r>
       <w:r>
         <w:rPr>
-          <w:rFonts w:asciiTheme="minorHAnsi" w:eastAsia="Times New Roman" w:hAnsiTheme="minorHAnsi" w:cstheme="minorHAnsi"/>
+          <w:rFonts w:eastAsia="Times New Roman"/>
           <w:b/>
           <w:bCs/>
           <w:color w:val="000000"/>
@@ -1660,7 +1519,7 @@
       </w:r>
       <w:r>
         <w:rPr>
-          <w:rFonts w:asciiTheme="minorHAnsi" w:eastAsia="Times New Roman" w:hAnsiTheme="minorHAnsi" w:cstheme="minorHAnsi"/>
+          <w:rFonts w:eastAsia="Times New Roman"/>
           <w:color w:val="000000"/>
           <w:sz w:val="20"/>
           <w:szCs w:val="20"/>
@@ -1671,7 +1530,7 @@
       </w:r>
       <w:r>
         <w:rPr>
-          <w:rFonts w:asciiTheme="minorHAnsi" w:eastAsia="Times New Roman" w:hAnsiTheme="minorHAnsi" w:cstheme="minorHAnsi"/>
+          <w:rFonts w:eastAsia="Times New Roman"/>
           <w:color w:val="000000"/>
           <w:sz w:val="20"/>
           <w:szCs w:val="20"/>
@@ -1682,7 +1541,7 @@
       </w:r>
       <w:r>
         <w:rPr>
-          <w:rFonts w:asciiTheme="minorHAnsi" w:eastAsia="Times New Roman" w:hAnsiTheme="minorHAnsi" w:cstheme="minorHAnsi"/>
+          <w:rFonts w:eastAsia="Times New Roman"/>
           <w:color w:val="000000"/>
           <w:sz w:val="20"/>
           <w:szCs w:val="20"/>
@@ -1728,7 +1587,6 @@
         </w:numPr>
         <w:spacing w:line="276" w:lineRule="auto"/>
         <w:rPr>
-          <w:rFonts w:asciiTheme="minorHAnsi" w:hAnsiTheme="minorHAnsi" w:cstheme="minorHAnsi"/>
           <w:w w:val="90"/>
           <w:sz w:val="20"/>
           <w:szCs w:val="20"/>
@@ -1736,7 +1594,6 @@
       </w:pPr>
       <w:r>
         <w:rPr>
-          <w:rFonts w:asciiTheme="minorHAnsi" w:hAnsiTheme="minorHAnsi" w:cstheme="minorHAnsi"/>
           <w:sz w:val="20"/>
           <w:szCs w:val="20"/>
         </w:rPr>
@@ -1744,7 +1601,6 @@
       </w:r>
       <w:r>
         <w:rPr>
-          <w:rFonts w:asciiTheme="minorHAnsi" w:hAnsiTheme="minorHAnsi" w:cstheme="minorHAnsi"/>
           <w:b/>
           <w:bCs/>
           <w:sz w:val="20"/>
@@ -1754,7 +1610,6 @@
       </w:r>
       <w:r>
         <w:rPr>
-          <w:rFonts w:asciiTheme="minorHAnsi" w:hAnsiTheme="minorHAnsi" w:cstheme="minorHAnsi"/>
           <w:sz w:val="20"/>
           <w:szCs w:val="20"/>
         </w:rPr>
@@ -1770,7 +1625,6 @@
         </w:numPr>
         <w:spacing w:line="276" w:lineRule="auto"/>
         <w:rPr>
-          <w:rFonts w:asciiTheme="minorHAnsi" w:hAnsiTheme="minorHAnsi" w:cstheme="minorHAnsi"/>
           <w:w w:val="90"/>
           <w:sz w:val="18"/>
           <w:szCs w:val="18"/>
@@ -1825,17 +1679,76 @@
         </w:numPr>
         <w:spacing w:line="276" w:lineRule="auto"/>
         <w:rPr>
-          <w:rFonts w:asciiTheme="minorHAnsi" w:hAnsiTheme="minorHAnsi" w:cstheme="minorHAnsi"/>
           <w:w w:val="90"/>
         </w:rPr>
       </w:pPr>
       <w:r>
         <w:rPr>
-          <w:rFonts w:asciiTheme="minorHAnsi" w:hAnsiTheme="minorHAnsi" w:cstheme="minorHAnsi"/>
-          <w:sz w:val="20"/>
-          <w:szCs w:val="20"/>
-        </w:rPr>
-        <w:t xml:space="preserve">Programmed 3 comprehensive solutions with a team of 3 leveraging RPA Technology along with 20 deploy cases utilizing Agile Methodology </w:t>
+          <w:sz w:val="20"/>
+          <w:szCs w:val="20"/>
+        </w:rPr>
+        <w:t xml:space="preserve">Programmed 3 </w:t>
+      </w:r>
+      <w:r>
+        <w:rPr>
+          <w:sz w:val="20"/>
+          <w:szCs w:val="20"/>
+        </w:rPr>
+        <w:t>optimal</w:t>
+      </w:r>
+      <w:r>
+        <w:rPr>
+          <w:sz w:val="20"/>
+          <w:szCs w:val="20"/>
+        </w:rPr>
+        <w:t xml:space="preserve"> solutions with team of 3 leveraging RPA Technology with 20 deploy cases utilizing Agile Methodology</w:t>
+      </w:r>
+    </w:p>
+    <w:p>
+      <w:pPr>
+        <w:pStyle w:val="ListParagraph"/>
+        <w:numPr>
+          <w:ilvl w:val="0"/>
+          <w:numId w:val="1"/>
+        </w:numPr>
+        <w:spacing w:line="276" w:lineRule="auto"/>
+        <w:rPr>
+          <w:w w:val="90"/>
+        </w:rPr>
+      </w:pPr>
+      <w:r>
+        <w:rPr>
+          <w:sz w:val="20"/>
+          <w:szCs w:val="20"/>
+        </w:rPr>
+        <w:t>Led team of three in developing dynamic web portal, cutting lag time by 50% and doubling operational efficiency</w:t>
+      </w:r>
+    </w:p>
+    <w:p>
+      <w:pPr>
+        <w:pStyle w:val="ListParagraph"/>
+        <w:numPr>
+          <w:ilvl w:val="0"/>
+          <w:numId w:val="1"/>
+        </w:numPr>
+        <w:rPr>
+          <w:sz w:val="20"/>
+          <w:szCs w:val="20"/>
+        </w:rPr>
+      </w:pPr>
+      <w:r>
+        <w:rPr>
+          <w:sz w:val="20"/>
+          <w:szCs w:val="20"/>
+        </w:rPr>
+        <w:t>Delivered 2 end-to-end projects utilizing JavaScript, JSP and NodeJS with mongo DB as backend, displaying data from APIs with rich User experience and functionalities using visual Studio</w:t>
+      </w:r>
+      <w:r>
+        <w:rPr>
+          <w:sz w:val="20"/>
+          <w:szCs w:val="20"/>
+        </w:rPr>
+        <w:t>, IntelliJ</w:t>
       </w:r>
     </w:p>
     <w:p>
@@ -1853,76 +1766,93 @@
           <w:b/>
           <w:szCs w:val="24"/>
         </w:rPr>
-        <w:t>Sudesi Infotech</w:t>
-      </w:r>
-      <w:r>
-        <w:rPr>
-          <w:b/>
-          <w:szCs w:val="24"/>
-        </w:rPr>
-        <w:t>,</w:t>
-      </w:r>
-      <w:r>
-        <w:rPr>
-          <w:b/>
-          <w:spacing w:val="-11"/>
-          <w:szCs w:val="24"/>
+        <w:t>Android Developer Intern</w:t>
+      </w:r>
+      <w:r>
+        <w:rPr>
+          <w:sz w:val="20"/>
+        </w:rPr>
+        <w:tab/>
+      </w:r>
+      <w:r>
+        <w:rPr>
+          <w:sz w:val="20"/>
+        </w:rPr>
+        <w:tab/>
+      </w:r>
+      <w:r>
+        <w:rPr>
+          <w:sz w:val="20"/>
+        </w:rPr>
+        <w:tab/>
+      </w:r>
+      <w:r>
+        <w:rPr>
+          <w:b/>
+          <w:bCs/>
+          <w:sz w:val="20"/>
+        </w:rPr>
+        <w:t>Aug</w:t>
+      </w:r>
+      <w:r>
+        <w:rPr>
+          <w:b/>
+          <w:bCs/>
+          <w:spacing w:val="-4"/>
+          <w:sz w:val="20"/>
         </w:rPr>
         <w:t xml:space="preserve"> </w:t>
       </w:r>
       <w:r>
         <w:rPr>
-          <w:szCs w:val="24"/>
-        </w:rPr>
-        <w:t>Mumbai,</w:t>
-      </w:r>
-      <w:r>
-        <w:rPr>
-          <w:spacing w:val="-10"/>
-          <w:szCs w:val="24"/>
+          <w:b/>
+          <w:bCs/>
+          <w:sz w:val="20"/>
+        </w:rPr>
+        <w:t>2019</w:t>
+      </w:r>
+      <w:r>
+        <w:rPr>
+          <w:b/>
+          <w:bCs/>
+          <w:spacing w:val="-1"/>
+          <w:sz w:val="20"/>
         </w:rPr>
         <w:t xml:space="preserve"> </w:t>
       </w:r>
       <w:r>
         <w:rPr>
-          <w:spacing w:val="-2"/>
-          <w:szCs w:val="24"/>
-        </w:rPr>
-        <w:t>India</w:t>
-      </w:r>
-      <w:r>
-        <w:rPr>
-          <w:sz w:val="20"/>
-        </w:rPr>
-        <w:tab/>
-      </w:r>
-      <w:r>
-        <w:rPr>
-          <w:sz w:val="20"/>
-        </w:rPr>
-        <w:tab/>
-      </w:r>
-      <w:r>
-        <w:rPr>
-          <w:sz w:val="20"/>
-        </w:rPr>
-        <w:tab/>
-      </w:r>
-      <w:r>
-        <w:rPr>
-          <w:b/>
-          <w:bCs/>
-          <w:sz w:val="20"/>
-        </w:rPr>
-        <w:t>Aug</w:t>
-      </w:r>
-      <w:r>
-        <w:rPr>
-          <w:b/>
-          <w:bCs/>
-          <w:sz w:val="20"/>
-        </w:rPr>
-        <w:t>.</w:t>
+          <w:b/>
+          <w:bCs/>
+          <w:sz w:val="20"/>
+        </w:rPr>
+        <w:t>–</w:t>
+      </w:r>
+      <w:r>
+        <w:rPr>
+          <w:b/>
+          <w:bCs/>
+          <w:spacing w:val="-5"/>
+          <w:sz w:val="20"/>
+        </w:rPr>
+        <w:t xml:space="preserve"> </w:t>
+      </w:r>
+      <w:r>
+        <w:rPr>
+          <w:b/>
+          <w:bCs/>
+          <w:sz w:val="20"/>
+        </w:rPr>
+        <w:t>Sep</w:t>
+      </w:r>
+      <w:r>
+        <w:rPr>
+          <w:b/>
+          <w:bCs/>
+          <w:spacing w:val="-6"/>
+          <w:sz w:val="20"/>
+        </w:rPr>
+        <w:t xml:space="preserve"> </w:t>
       </w:r>
       <w:r>
         <w:rPr>
@@ -1931,84 +1861,7 @@
           <w:spacing w:val="-4"/>
           <w:sz w:val="20"/>
         </w:rPr>
-        <w:t xml:space="preserve"> </w:t>
-      </w:r>
-      <w:r>
-        <w:rPr>
-          <w:b/>
-          <w:bCs/>
-          <w:sz w:val="20"/>
-        </w:rPr>
-        <w:t>201</w:t>
-      </w:r>
-      <w:r>
-        <w:rPr>
-          <w:b/>
-          <w:bCs/>
-          <w:sz w:val="20"/>
-        </w:rPr>
-        <w:t>9</w:t>
-      </w:r>
-      <w:r>
-        <w:rPr>
-          <w:b/>
-          <w:bCs/>
-          <w:spacing w:val="-1"/>
-          <w:sz w:val="20"/>
-        </w:rPr>
-        <w:t xml:space="preserve"> </w:t>
-      </w:r>
-      <w:r>
-        <w:rPr>
-          <w:b/>
-          <w:bCs/>
-          <w:sz w:val="20"/>
-        </w:rPr>
-        <w:t>–</w:t>
-      </w:r>
-      <w:r>
-        <w:rPr>
-          <w:b/>
-          <w:bCs/>
-          <w:spacing w:val="-5"/>
-          <w:sz w:val="20"/>
-        </w:rPr>
-        <w:t xml:space="preserve"> </w:t>
-      </w:r>
-      <w:r>
-        <w:rPr>
-          <w:b/>
-          <w:bCs/>
-          <w:sz w:val="20"/>
-        </w:rPr>
-        <w:t>Sept.</w:t>
-      </w:r>
-      <w:r>
-        <w:rPr>
-          <w:b/>
-          <w:bCs/>
-          <w:spacing w:val="-6"/>
-          <w:sz w:val="20"/>
-        </w:rPr>
-        <w:t xml:space="preserve"> </w:t>
-      </w:r>
-      <w:r>
-        <w:rPr>
-          <w:b/>
-          <w:bCs/>
-          <w:spacing w:val="-4"/>
-          <w:sz w:val="20"/>
-        </w:rPr>
-        <w:t>201</w:t>
-      </w:r>
-      <w:r>
-        <w:rPr>
-          <w:b/>
-          <w:bCs/>
-          <w:spacing w:val="-4"/>
-          <w:sz w:val="20"/>
-        </w:rPr>
-        <w:t>9</w:t>
+        <w:t>2019</w:t>
       </w:r>
     </w:p>
     <w:p>
@@ -2025,7 +1878,7 @@
           <w:i/>
           <w:sz w:val="20"/>
         </w:rPr>
-        <w:t>Android Developer Intern</w:t>
+        <w:t>Sudesi Infotech, India</w:t>
       </w:r>
     </w:p>
     <w:p>
@@ -2123,7 +1976,7 @@
           <w:tab w:val="left" w:pos="853"/>
           <w:tab w:val="left" w:pos="854"/>
         </w:tabs>
-        <w:spacing w:line="253" w:lineRule="exact"/>
+        <w:spacing w:after="120" w:line="253" w:lineRule="exact"/>
         <w:ind w:left="853" w:hanging="361"/>
         <w:rPr>
           <w:sz w:val="18"/>
@@ -2163,23 +2016,41 @@
       </w:pPr>
       <w:r>
         <w:rPr>
-          <w:noProof/>
+          <w:spacing w:val="-2"/>
           <w:sz w:val="22"/>
           <w:szCs w:val="22"/>
+        </w:rPr>
+        <w:t>ACADEMIC PROJECTS</w:t>
+      </w:r>
+    </w:p>
+    <w:p>
+      <w:pPr>
+        <w:tabs>
+          <w:tab w:val="left" w:pos="8388"/>
+        </w:tabs>
+        <w:spacing w:line="243" w:lineRule="exact"/>
+        <w:ind w:left="136"/>
+        <w:rPr>
+          <w:sz w:val="20"/>
+        </w:rPr>
+      </w:pPr>
+      <w:r>
+        <w:rPr>
+          <w:noProof/>
         </w:rPr>
         <mc:AlternateContent>
           <mc:Choice Requires="wps">
             <w:drawing>
-              <wp:anchor distT="0" distB="0" distL="114300" distR="114300" simplePos="0" relativeHeight="251653632" behindDoc="0" locked="0" layoutInCell="1" allowOverlap="1" wp14:anchorId="5968DD6F" wp14:editId="7896593D">
+              <wp:anchor distT="0" distB="0" distL="114300" distR="114300" simplePos="0" relativeHeight="251653632" behindDoc="0" locked="0" layoutInCell="1" allowOverlap="1" wp14:anchorId="5968DD6F" wp14:editId="6EC548D8">
                 <wp:simplePos x="0" y="0"/>
-                <wp:positionH relativeFrom="page">
-                  <wp:posOffset>347345</wp:posOffset>
+                <wp:positionH relativeFrom="margin">
+                  <wp:align>left</wp:align>
                 </wp:positionH>
                 <wp:positionV relativeFrom="paragraph">
-                  <wp:posOffset>203200</wp:posOffset>
+                  <wp:posOffset>9525</wp:posOffset>
                 </wp:positionV>
                 <wp:extent cx="7078980" cy="6350"/>
-                <wp:effectExtent l="4445" t="3175" r="3175" b="0"/>
+                <wp:effectExtent l="0" t="0" r="0" b="0"/>
                 <wp:wrapNone/>
                 <wp:docPr id="940940124" name="Rectangle 6"/>
                 <wp:cNvGraphicFramePr>
@@ -2235,8 +2106,8 @@
           </mc:Choice>
           <mc:Fallback>
             <w:pict>
-              <v:rect w14:anchorId="3F1A7447" id="Rectangle 6" o:spid="_x0000_s1026" style="position:absolute;margin-left:27.35pt;margin-top:16pt;width:557.4pt;height:.5pt;z-index:251653632;visibility:visible;mso-wrap-style:square;mso-width-percent:0;mso-height-percent:0;mso-wrap-distance-left:9pt;mso-wrap-distance-top:0;mso-wrap-distance-right:9pt;mso-wrap-distance-bottom:0;mso-position-horizontal:absolute;mso-position-horizontal-relative:page;mso-position-vertical:absolute;mso-position-vertical-relative:text;mso-width-percent:0;mso-height-percent:0;mso-width-relative:page;mso-height-relative:page;v-text-anchor:top" o:gfxdata="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" fillcolor="black" stroked="f">
-                <w10:wrap anchorx="page"/>
+              <v:rect w14:anchorId="7FDFE942" id="Rectangle 6" o:spid="_x0000_s1026" style="position:absolute;margin-left:0;margin-top:.75pt;width:557.4pt;height:.5pt;z-index:251653632;visibility:visible;mso-wrap-style:square;mso-width-percent:0;mso-height-percent:0;mso-wrap-distance-left:9pt;mso-wrap-distance-top:0;mso-wrap-distance-right:9pt;mso-wrap-distance-bottom:0;mso-position-horizontal:left;mso-position-horizontal-relative:margin;mso-position-vertical:absolute;mso-position-vertical-relative:text;mso-width-percent:0;mso-height-percent:0;mso-width-relative:page;mso-height-relative:page;v-text-anchor:top" o:gfxdata="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" fillcolor="black" stroked="f">
+                <w10:wrap anchorx="margin"/>
               </v:rect>
             </w:pict>
           </mc:Fallback>
@@ -2244,26 +2115,6 @@
       </w:r>
       <w:r>
         <w:rPr>
-          <w:spacing w:val="-2"/>
-          <w:sz w:val="22"/>
-          <w:szCs w:val="22"/>
-        </w:rPr>
-        <w:t>ACADEMIC PROJECTS</w:t>
-      </w:r>
-    </w:p>
-    <w:p>
-      <w:pPr>
-        <w:tabs>
-          <w:tab w:val="left" w:pos="8388"/>
-        </w:tabs>
-        <w:spacing w:line="243" w:lineRule="exact"/>
-        <w:ind w:left="136"/>
-        <w:rPr>
-          <w:sz w:val="20"/>
-        </w:rPr>
-      </w:pPr>
-      <w:r>
-        <w:rPr>
           <w:rFonts w:asciiTheme="minorHAnsi" w:eastAsia="Times New Roman" w:hAnsiTheme="minorHAnsi" w:cstheme="minorHAnsi"/>
           <w:b/>
           <w:bCs/>
@@ -2278,20 +2129,21 @@
           <w:rFonts w:asciiTheme="minorHAnsi" w:eastAsia="Times New Roman" w:hAnsiTheme="minorHAnsi" w:cstheme="minorHAnsi"/>
           <w:b/>
           <w:bCs/>
-          <w:color w:val="000000"/>
           <w:bdr w:val="none" w:sz="0" w:space="0" w:color="auto" w:frame="1"/>
           <w:lang w:val="en-IN" w:eastAsia="en-IN"/>
         </w:rPr>
-        <w:t xml:space="preserve">| </w:t>
+        <w:t>|</w:t>
       </w:r>
       <w:r>
         <w:rPr>
           <w:rFonts w:asciiTheme="minorHAnsi" w:eastAsia="Times New Roman" w:hAnsiTheme="minorHAnsi" w:cstheme="minorHAnsi"/>
-          <w:color w:val="000000"/>
+          <w:b/>
+          <w:bCs/>
+          <w:color w:val="0070C0"/>
           <w:bdr w:val="none" w:sz="0" w:space="0" w:color="auto" w:frame="1"/>
           <w:lang w:val="en-IN" w:eastAsia="en-IN"/>
         </w:rPr>
-        <w:t>Spring Boot, Hibernate, SQL, Java, Security, REST API</w:t>
+        <w:t xml:space="preserve"> Spring Boot, Hibernate, SQL, Java, Security, REST API</w:t>
       </w:r>
       <w:r>
         <w:rPr>
@@ -2323,14 +2175,6 @@
         <w:rPr>
           <w:b/>
           <w:bCs/>
-          <w:sz w:val="20"/>
-        </w:rPr>
-        <w:t>.</w:t>
-      </w:r>
-      <w:r>
-        <w:rPr>
-          <w:b/>
-          <w:bCs/>
           <w:spacing w:val="-5"/>
           <w:sz w:val="20"/>
         </w:rPr>
@@ -2384,15 +2228,15 @@
           <w:bCs/>
           <w:sz w:val="20"/>
         </w:rPr>
-        <w:t>Apr</w:t>
-      </w:r>
-      <w:r>
-        <w:rPr>
-          <w:b/>
-          <w:bCs/>
-          <w:sz w:val="20"/>
-        </w:rPr>
-        <w:t>.</w:t>
+        <w:t>Ap</w:t>
+      </w:r>
+      <w:r>
+        <w:rPr>
+          <w:b/>
+          <w:bCs/>
+          <w:sz w:val="20"/>
+        </w:rPr>
+        <w:t>r</w:t>
       </w:r>
       <w:r>
         <w:rPr>
@@ -2598,22 +2442,6 @@
     </w:p>
     <w:p>
       <w:pPr>
-        <w:widowControl/>
-        <w:autoSpaceDE/>
-        <w:autoSpaceDN/>
-        <w:spacing w:line="225" w:lineRule="atLeast"/>
-        <w:textAlignment w:val="baseline"/>
-        <w:rPr>
-          <w:rFonts w:ascii="inherit" w:eastAsia="Times New Roman" w:hAnsi="inherit" w:cs="Times New Roman"/>
-          <w:color w:val="000000"/>
-          <w:sz w:val="18"/>
-          <w:szCs w:val="18"/>
-          <w:lang w:val="en-IN" w:eastAsia="en-IN"/>
-        </w:rPr>
-      </w:pPr>
-    </w:p>
-    <w:p>
-      <w:pPr>
         <w:tabs>
           <w:tab w:val="left" w:pos="8429"/>
         </w:tabs>
@@ -2628,16 +2456,29 @@
           <w:b/>
           <w:bCs/>
         </w:rPr>
-        <w:t xml:space="preserve">CRM for Bank </w:t>
-      </w:r>
-      <w:r>
-        <w:t>|Java, Micronaut, RESTful APIs</w:t>
-      </w:r>
-      <w:r>
-        <w:t xml:space="preserve">, </w:t>
-      </w:r>
-      <w:r>
-        <w:t>NoSQL, Aerospike</w:t>
+        <w:t>CRM for Bank</w:t>
+      </w:r>
+      <w:r>
+        <w:rPr>
+          <w:b/>
+          <w:bCs/>
+        </w:rPr>
+        <w:t xml:space="preserve"> |</w:t>
+      </w:r>
+      <w:r>
+        <w:rPr>
+          <w:b/>
+          <w:bCs/>
+        </w:rPr>
+        <w:t xml:space="preserve"> </w:t>
+      </w:r>
+      <w:r>
+        <w:rPr>
+          <w:b/>
+          <w:bCs/>
+          <w:color w:val="0070C0"/>
+        </w:rPr>
+        <w:t>Java, Micronaut, RESTful APIs, NoSQL, Aerospike</w:t>
       </w:r>
       <w:r>
         <w:rPr>
@@ -2664,14 +2505,6 @@
           <w:sz w:val="20"/>
         </w:rPr>
         <w:t>Nov</w:t>
-      </w:r>
-      <w:r>
-        <w:rPr>
-          <w:b/>
-          <w:bCs/>
-          <w:sz w:val="20"/>
-        </w:rPr>
-        <w:t>.</w:t>
       </w:r>
       <w:r>
         <w:rPr>
@@ -2919,6 +2752,37 @@
       </w:r>
       <w:r>
         <w:rPr>
+          <w:b/>
+          <w:bCs/>
+          <w:iCs/>
+          <w:spacing w:val="-2"/>
+          <w:szCs w:val="24"/>
+        </w:rPr>
+        <w:t xml:space="preserve"> </w:t>
+      </w:r>
+      <w:r>
+        <w:rPr>
+          <w:b/>
+          <w:bCs/>
+          <w:iCs/>
+          <w:spacing w:val="-2"/>
+          <w:szCs w:val="24"/>
+        </w:rPr>
+        <w:t>|</w:t>
+      </w:r>
+      <w:r>
+        <w:rPr>
+          <w:b/>
+          <w:bCs/>
+          <w:iCs/>
+          <w:color w:val="0070C0"/>
+          <w:spacing w:val="-2"/>
+          <w:szCs w:val="24"/>
+        </w:rPr>
+        <w:t xml:space="preserve"> React, JavaScript, Bootstrap, NodeJS, MongoDB</w:t>
+      </w:r>
+      <w:r>
+        <w:rPr>
           <w:i/>
           <w:szCs w:val="24"/>
         </w:rPr>
@@ -3040,14 +2904,7 @@
           <w:i/>
           <w:sz w:val="20"/>
         </w:rPr>
-        <w:t>Web Design and User Experience</w:t>
-      </w:r>
-      <w:r>
-        <w:rPr>
-          <w:i/>
-          <w:sz w:val="20"/>
-        </w:rPr>
-        <w:t>, Northeastern University</w:t>
+        <w:t>Web Design and User Experience, Northeastern University</w:t>
       </w:r>
     </w:p>
     <w:p>
@@ -3121,6 +2978,7 @@
           <w:ilvl w:val="0"/>
           <w:numId w:val="1"/>
         </w:numPr>
+        <w:spacing w:after="120"/>
         <w:rPr>
           <w:rFonts w:asciiTheme="minorHAnsi" w:hAnsiTheme="minorHAnsi" w:cstheme="minorHAnsi"/>
           <w:iCs/>
@@ -3135,15 +2993,6 @@
         </w:rPr>
         <w:t>Utilized RESTful APIs, resulting in a 15% decrease in data transfer time and a 10% increase in user satisfaction</w:t>
       </w:r>
-    </w:p>
-    <w:p>
-      <w:pPr>
-        <w:pStyle w:val="BodyText"/>
-        <w:spacing w:before="9"/>
-        <w:rPr>
-          <w:sz w:val="19"/>
-        </w:rPr>
-      </w:pPr>
     </w:p>
     <w:p>
       <w:pPr>
@@ -3160,15 +3009,7 @@
           <w:sz w:val="22"/>
           <w:szCs w:val="22"/>
         </w:rPr>
-        <w:t xml:space="preserve">ACADEMIC </w:t>
-      </w:r>
-      <w:r>
-        <w:rPr>
-          <w:spacing w:val="-2"/>
-          <w:sz w:val="22"/>
-          <w:szCs w:val="22"/>
-        </w:rPr>
-        <w:t>PUBLICATIONS</w:t>
+        <w:t>ACADEMIC PUBLICATIONS</w:t>
       </w:r>
     </w:p>
     <w:p>
@@ -3250,7 +3091,7 @@
               </wp:anchor>
             </w:drawing>
           </mc:Choice>
-          <mc:Fallback>
+          <mc:Fallback xmlns:w16du="http://schemas.microsoft.com/office/word/2023/wordml/word16du">
             <w:pict>
               <v:rect w14:anchorId="4ED22AF7" id="docshape5" o:spid="_x0000_s1026" style="position:absolute;margin-left:27.35pt;margin-top:.85pt;width:557.4pt;height:.5pt;z-index:15731200;visibility:visible;mso-wrap-style:square;mso-width-percent:0;mso-height-percent:0;mso-wrap-distance-left:9pt;mso-wrap-distance-top:0;mso-wrap-distance-right:9pt;mso-wrap-distance-bottom:0;mso-position-horizontal:absolute;mso-position-horizontal-relative:page;mso-position-vertical:absolute;mso-position-vertical-relative:text;mso-width-percent:0;mso-height-percent:0;mso-width-relative:page;mso-height-relative:page;v-text-anchor:top" o:gfxdata="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" fillcolor="black" stroked="f">
                 <w10:wrap anchorx="page"/>
@@ -3364,7 +3205,7 @@
 </file>
 
 <file path=word/numbering.xml><?xml version="1.0" encoding="utf-8"?>
-<w:numbering xmlns:wpc="http://schemas.microsoft.com/office/word/2010/wordprocessingCanvas" xmlns:cx="http://schemas.microsoft.com/office/drawing/2014/chartex" xmlns:cx1="http://schemas.microsoft.com/office/drawing/2015/9/8/chartex" xmlns:cx2="http://schemas.microsoft.com/office/drawing/2015/10/21/chartex" xmlns:cx3="http://schemas.microsoft.com/office/drawing/2016/5/9/chartex" xmlns:cx4="http://schemas.microsoft.com/office/drawing/2016/5/10/chartex" xmlns:cx5="http://schemas.microsoft.com/office/drawing/2016/5/11/chartex" xmlns:cx6="http://schemas.microsoft.com/office/drawing/2016/5/12/chartex" xmlns:cx7="http://schemas.microsoft.com/office/drawing/2016/5/13/chartex" xmlns:cx8="http://schemas.microsoft.com/office/drawing/2016/5/14/chartex" xmlns:mc="http://schemas.openxmlformats.org/markup-compatibility/2006" xmlns:aink="http://schemas.microsoft.com/office/drawing/2016/ink" xmlns:am3d="http://schemas.microsoft.com/office/drawing/2017/model3d" xmlns:o="urn:schemas-microsoft-com:office:office" xmlns:oel="http://schemas.microsoft.com/office/2019/extlst" xmlns:r="http://schemas.openxmlformats.org/officeDocument/2006/relationships" xmlns:m="http://schemas.openxmlformats.org/officeDocument/2006/math" xmlns:v="urn:schemas-microsoft-com:vml" xmlns:wp14="http://schemas.microsoft.com/office/word/2010/wordprocessingDrawing" xmlns:wp="http://schemas.openxmlformats.org/drawingml/2006/wordprocessingDrawing" xmlns:w10="urn:schemas-microsoft-com:office:word" xmlns:w="http://schemas.openxmlformats.org/wordprocessingml/2006/main" xmlns:w14="http://schemas.microsoft.com/office/word/2010/wordml" xmlns:w15="http://schemas.microsoft.com/office/word/2012/wordml" xmlns:w16cex="http://schemas.microsoft.com/office/word/2018/wordml/cex" xmlns:w16cid="http://schemas.microsoft.com/office/word/2016/wordml/cid" xmlns:w16="http://schemas.microsoft.com/office/word/2018/wordml" xmlns:w16du="http://schemas.microsoft.com/office/word/2023/wordml/word16du" xmlns:w16sdtdh="http://schemas.microsoft.com/office/word/2020/wordml/sdtdatahash" xmlns:w16se="http://schemas.microsoft.com/office/word/2015/wordml/symex" xmlns:wpg="http://schemas.microsoft.com/office/word/2010/wordprocessingGroup" xmlns:wpi="http://schemas.microsoft.com/office/word/2010/wordprocessingInk" xmlns:wne="http://schemas.microsoft.com/office/word/2006/wordml" xmlns:wps="http://schemas.microsoft.com/office/word/2010/wordprocessingShape" mc:Ignorable="w14 w15 w16se w16cid w16 w16cex w16sdtdh wp14">
+<w:numbering xmlns:wpc="http://schemas.microsoft.com/office/word/2010/wordprocessingCanvas" xmlns:cx="http://schemas.microsoft.com/office/drawing/2014/chartex" xmlns:cx1="http://schemas.microsoft.com/office/drawing/2015/9/8/chartex" xmlns:cx2="http://schemas.microsoft.com/office/drawing/2015/10/21/chartex" xmlns:cx3="http://schemas.microsoft.com/office/drawing/2016/5/9/chartex" xmlns:cx4="http://schemas.microsoft.com/office/drawing/2016/5/10/chartex" xmlns:cx5="http://schemas.microsoft.com/office/drawing/2016/5/11/chartex" xmlns:cx6="http://schemas.microsoft.com/office/drawing/2016/5/12/chartex" xmlns:cx7="http://schemas.microsoft.com/office/drawing/2016/5/13/chartex" xmlns:cx8="http://schemas.microsoft.com/office/drawing/2016/5/14/chartex" xmlns:mc="http://schemas.openxmlformats.org/markup-compatibility/2006" xmlns:aink="http://schemas.microsoft.com/office/drawing/2016/ink" xmlns:am3d="http://schemas.microsoft.com/office/drawing/2017/model3d" xmlns:o="urn:schemas-microsoft-com:office:office" xmlns:oel="http://schemas.microsoft.com/office/2019/extlst" xmlns:r="http://schemas.openxmlformats.org/officeDocument/2006/relationships" xmlns:m="http://schemas.openxmlformats.org/officeDocument/2006/math" xmlns:v="urn:schemas-microsoft-com:vml" xmlns:wp14="http://schemas.microsoft.com/office/word/2010/wordprocessingDrawing" xmlns:wp="http://schemas.openxmlformats.org/drawingml/2006/wordprocessingDrawing" xmlns:w10="urn:schemas-microsoft-com:office:word" xmlns:w="http://schemas.openxmlformats.org/wordprocessingml/2006/main" xmlns:w14="http://schemas.microsoft.com/office/word/2010/wordml" xmlns:w15="http://schemas.microsoft.com/office/word/2012/wordml" xmlns:w16cex="http://schemas.microsoft.com/office/word/2018/wordml/cex" xmlns:w16cid="http://schemas.microsoft.com/office/word/2016/wordml/cid" xmlns:w16="http://schemas.microsoft.com/office/word/2018/wordml" xmlns:w16sdtdh="http://schemas.microsoft.com/office/word/2020/wordml/sdtdatahash" xmlns:w16se="http://schemas.microsoft.com/office/word/2015/wordml/symex" xmlns:wpg="http://schemas.microsoft.com/office/word/2010/wordprocessingGroup" xmlns:wpi="http://schemas.microsoft.com/office/word/2010/wordprocessingInk" xmlns:wne="http://schemas.microsoft.com/office/word/2006/wordml" xmlns:wps="http://schemas.microsoft.com/office/word/2010/wordprocessingShape" mc:Ignorable="w14 w15 w16se w16cid w16 w16cex w16sdtdh wp14">
   <w:abstractNum w:abstractNumId="0" w15:restartNumberingAfterBreak="0">
     <w:nsid w:val="11941B30"/>
     <w:multiLevelType w:val="hybridMultilevel"/>
@@ -4380,6 +4221,7 @@
   <w:style w:type="character" w:default="1" w:styleId="DefaultParagraphFont">
     <w:name w:val="Default Paragraph Font"/>
     <w:uiPriority w:val="1"/>
+    <w:semiHidden/>
     <w:unhideWhenUsed/>
   </w:style>
   <w:style w:type="table" w:default="1" w:styleId="TableNormal">

</xml_diff>